<commit_message>
Prototipo de interfaz grafica actualizada
</commit_message>
<xml_diff>
--- a/Fase de elaboración/Prototipo de interfaz gráfica de usuario/Prototipo de interfaz gráfica de usuario.docx
+++ b/Fase de elaboración/Prototipo de interfaz gráfica de usuario/Prototipo de interfaz gráfica de usuario.docx
@@ -211,7 +211,7 @@
         <w:rPr>
           <w:rtl w:val="0"/>
         </w:rPr>
-        <w:t xml:space="preserve">afaereasd</w:t>
+        <w:t xml:space="preserve">Van Kevin Garcia Garcia - 207546874</w:t>
       </w:r>
     </w:p>
     <w:p>
@@ -270,12 +270,12 @@
           <wp:inline distB="114300" distT="114300" distL="114300" distR="114300">
             <wp:extent cx="2828925" cy="3695700"/>
             <wp:effectExtent b="0" l="0" r="0" t="0"/>
-            <wp:docPr id="6" name="image4.png"/>
+            <wp:docPr id="5" name="image7.png"/>
             <a:graphic>
               <a:graphicData uri="http://schemas.openxmlformats.org/drawingml/2006/picture">
                 <pic:pic>
                   <pic:nvPicPr>
-                    <pic:cNvPr id="0" name="image4.png"/>
+                    <pic:cNvPr id="0" name="image7.png"/>
                     <pic:cNvPicPr preferRelativeResize="0"/>
                   </pic:nvPicPr>
                   <pic:blipFill>
@@ -392,14 +392,14 @@
         <w:rPr/>
         <w:drawing>
           <wp:inline distB="114300" distT="114300" distL="114300" distR="114300">
-            <wp:extent cx="4800600" cy="3971925"/>
+            <wp:extent cx="4857750" cy="3981450"/>
             <wp:effectExtent b="0" l="0" r="0" t="0"/>
-            <wp:docPr id="5" name="image7.png"/>
+            <wp:docPr id="7" name="image6.png"/>
             <a:graphic>
               <a:graphicData uri="http://schemas.openxmlformats.org/drawingml/2006/picture">
                 <pic:pic>
                   <pic:nvPicPr>
-                    <pic:cNvPr id="0" name="image7.png"/>
+                    <pic:cNvPr id="0" name="image6.png"/>
                     <pic:cNvPicPr preferRelativeResize="0"/>
                   </pic:nvPicPr>
                   <pic:blipFill>
@@ -412,7 +412,7 @@
                   <pic:spPr>
                     <a:xfrm>
                       <a:off x="0" y="0"/>
-                      <a:ext cx="4800600" cy="3971925"/>
+                      <a:ext cx="4857750" cy="3981450"/>
                     </a:xfrm>
                     <a:prstGeom prst="rect"/>
                     <a:ln/>
@@ -444,22 +444,12 @@
         <w:rPr/>
       </w:pPr>
       <w:r>
-        <w:rPr>
-          <w:rtl w:val="0"/>
-        </w:rPr>
-      </w:r>
-    </w:p>
-    <w:p>
-      <w:pPr>
-        <w:rPr/>
-      </w:pPr>
-      <w:r>
         <w:rPr/>
         <w:drawing>
           <wp:inline distB="114300" distT="114300" distL="114300" distR="114300">
-            <wp:extent cx="5734050" cy="4305300"/>
+            <wp:extent cx="4772025" cy="3990975"/>
             <wp:effectExtent b="0" l="0" r="0" t="0"/>
-            <wp:docPr id="4" name="image2.png"/>
+            <wp:docPr id="2" name="image2.png"/>
             <a:graphic>
               <a:graphicData uri="http://schemas.openxmlformats.org/drawingml/2006/picture">
                 <pic:pic>
@@ -477,7 +467,7 @@
                   <pic:spPr>
                     <a:xfrm>
                       <a:off x="0" y="0"/>
-                      <a:ext cx="5734050" cy="4305300"/>
+                      <a:ext cx="4772025" cy="3990975"/>
                     </a:xfrm>
                     <a:prstGeom prst="rect"/>
                     <a:ln/>
@@ -499,22 +489,12 @@
         <w:rPr/>
       </w:pPr>
       <w:r>
-        <w:rPr>
-          <w:rtl w:val="0"/>
-        </w:rPr>
-      </w:r>
-    </w:p>
-    <w:p>
-      <w:pPr>
-        <w:rPr/>
-      </w:pPr>
-      <w:r>
         <w:rPr/>
         <w:drawing>
           <wp:inline distB="114300" distT="114300" distL="114300" distR="114300">
-            <wp:extent cx="5734050" cy="4267200"/>
+            <wp:extent cx="5734050" cy="4241800"/>
             <wp:effectExtent b="0" l="0" r="0" t="0"/>
-            <wp:docPr id="2" name="image5.png"/>
+            <wp:docPr id="3" name="image5.png"/>
             <a:graphic>
               <a:graphicData uri="http://schemas.openxmlformats.org/drawingml/2006/picture">
                 <pic:pic>
@@ -524,6 +504,171 @@
                   </pic:nvPicPr>
                   <pic:blipFill>
                     <a:blip r:embed="rId10"/>
+                    <a:srcRect b="0" l="0" r="0" t="0"/>
+                    <a:stretch>
+                      <a:fillRect/>
+                    </a:stretch>
+                  </pic:blipFill>
+                  <pic:spPr>
+                    <a:xfrm>
+                      <a:off x="0" y="0"/>
+                      <a:ext cx="5734050" cy="4241800"/>
+                    </a:xfrm>
+                    <a:prstGeom prst="rect"/>
+                    <a:ln/>
+                  </pic:spPr>
+                </pic:pic>
+              </a:graphicData>
+            </a:graphic>
+          </wp:inline>
+        </w:drawing>
+      </w:r>
+      <w:r>
+        <w:rPr>
+          <w:rtl w:val="0"/>
+        </w:rPr>
+      </w:r>
+    </w:p>
+    <w:p>
+      <w:pPr>
+        <w:rPr/>
+      </w:pPr>
+      <w:r>
+        <w:rPr>
+          <w:rtl w:val="0"/>
+        </w:rPr>
+      </w:r>
+    </w:p>
+    <w:p>
+      <w:pPr>
+        <w:rPr/>
+      </w:pPr>
+      <w:r>
+        <w:rPr>
+          <w:rtl w:val="0"/>
+        </w:rPr>
+      </w:r>
+    </w:p>
+    <w:p>
+      <w:pPr>
+        <w:rPr/>
+      </w:pPr>
+      <w:r>
+        <w:rPr/>
+        <w:drawing>
+          <wp:inline distB="114300" distT="114300" distL="114300" distR="114300">
+            <wp:extent cx="4953000" cy="3914775"/>
+            <wp:effectExtent b="0" l="0" r="0" t="0"/>
+            <wp:docPr id="1" name="image1.png"/>
+            <a:graphic>
+              <a:graphicData uri="http://schemas.openxmlformats.org/drawingml/2006/picture">
+                <pic:pic>
+                  <pic:nvPicPr>
+                    <pic:cNvPr id="0" name="image1.png"/>
+                    <pic:cNvPicPr preferRelativeResize="0"/>
+                  </pic:nvPicPr>
+                  <pic:blipFill>
+                    <a:blip r:embed="rId11"/>
+                    <a:srcRect b="0" l="0" r="0" t="0"/>
+                    <a:stretch>
+                      <a:fillRect/>
+                    </a:stretch>
+                  </pic:blipFill>
+                  <pic:spPr>
+                    <a:xfrm>
+                      <a:off x="0" y="0"/>
+                      <a:ext cx="4953000" cy="3914775"/>
+                    </a:xfrm>
+                    <a:prstGeom prst="rect"/>
+                    <a:ln/>
+                  </pic:spPr>
+                </pic:pic>
+              </a:graphicData>
+            </a:graphic>
+          </wp:inline>
+        </w:drawing>
+      </w:r>
+      <w:r>
+        <w:rPr>
+          <w:rtl w:val="0"/>
+        </w:rPr>
+      </w:r>
+    </w:p>
+    <w:p>
+      <w:pPr>
+        <w:rPr/>
+      </w:pPr>
+      <w:r>
+        <w:rPr/>
+        <w:drawing>
+          <wp:inline distB="114300" distT="114300" distL="114300" distR="114300">
+            <wp:extent cx="5734050" cy="4292600"/>
+            <wp:effectExtent b="0" l="0" r="0" t="0"/>
+            <wp:docPr id="8" name="image3.png"/>
+            <a:graphic>
+              <a:graphicData uri="http://schemas.openxmlformats.org/drawingml/2006/picture">
+                <pic:pic>
+                  <pic:nvPicPr>
+                    <pic:cNvPr id="0" name="image3.png"/>
+                    <pic:cNvPicPr preferRelativeResize="0"/>
+                  </pic:nvPicPr>
+                  <pic:blipFill>
+                    <a:blip r:embed="rId12"/>
+                    <a:srcRect b="0" l="0" r="0" t="0"/>
+                    <a:stretch>
+                      <a:fillRect/>
+                    </a:stretch>
+                  </pic:blipFill>
+                  <pic:spPr>
+                    <a:xfrm>
+                      <a:off x="0" y="0"/>
+                      <a:ext cx="5734050" cy="4292600"/>
+                    </a:xfrm>
+                    <a:prstGeom prst="rect"/>
+                    <a:ln/>
+                  </pic:spPr>
+                </pic:pic>
+              </a:graphicData>
+            </a:graphic>
+          </wp:inline>
+        </w:drawing>
+      </w:r>
+      <w:r>
+        <w:rPr>
+          <w:rtl w:val="0"/>
+        </w:rPr>
+      </w:r>
+    </w:p>
+    <w:p>
+      <w:pPr>
+        <w:rPr/>
+      </w:pPr>
+      <w:r>
+        <w:rPr>
+          <w:rtl w:val="0"/>
+        </w:rPr>
+      </w:r>
+    </w:p>
+    <w:p>
+      <w:pPr>
+        <w:rPr/>
+      </w:pPr>
+      <w:r>
+        <w:rPr/>
+        <w:drawing>
+          <wp:inline distB="114300" distT="114300" distL="114300" distR="114300">
+            <wp:extent cx="5734050" cy="4267200"/>
+            <wp:effectExtent b="0" l="0" r="0" t="0"/>
+            <wp:docPr id="4" name="image4.png"/>
+            <a:graphic>
+              <a:graphicData uri="http://schemas.openxmlformats.org/drawingml/2006/picture">
+                <pic:pic>
+                  <pic:nvPicPr>
+                    <pic:cNvPr id="0" name="image4.png"/>
+                    <pic:cNvPicPr preferRelativeResize="0"/>
+                  </pic:nvPicPr>
+                  <pic:blipFill>
+                    <a:blip r:embed="rId13"/>
                     <a:srcRect b="0" l="0" r="0" t="0"/>
                     <a:stretch>
                       <a:fillRect/>
@@ -554,31 +699,21 @@
         <w:rPr/>
       </w:pPr>
       <w:r>
-        <w:rPr>
-          <w:rtl w:val="0"/>
-        </w:rPr>
-      </w:r>
-    </w:p>
-    <w:p>
-      <w:pPr>
-        <w:rPr/>
-      </w:pPr>
-      <w:r>
         <w:rPr/>
         <w:drawing>
           <wp:inline distB="114300" distT="114300" distL="114300" distR="114300">
-            <wp:extent cx="4886325" cy="4019550"/>
+            <wp:extent cx="5734050" cy="4343400"/>
             <wp:effectExtent b="0" l="0" r="0" t="0"/>
-            <wp:docPr id="3" name="image6.png"/>
+            <wp:docPr id="6" name="image8.png"/>
             <a:graphic>
               <a:graphicData uri="http://schemas.openxmlformats.org/drawingml/2006/picture">
                 <pic:pic>
                   <pic:nvPicPr>
-                    <pic:cNvPr id="0" name="image6.png"/>
+                    <pic:cNvPr id="0" name="image8.png"/>
                     <pic:cNvPicPr preferRelativeResize="0"/>
                   </pic:nvPicPr>
                   <pic:blipFill>
-                    <a:blip r:embed="rId11"/>
+                    <a:blip r:embed="rId14"/>
                     <a:srcRect b="0" l="0" r="0" t="0"/>
                     <a:stretch>
                       <a:fillRect/>
@@ -587,117 +722,7 @@
                   <pic:spPr>
                     <a:xfrm>
                       <a:off x="0" y="0"/>
-                      <a:ext cx="4886325" cy="4019550"/>
-                    </a:xfrm>
-                    <a:prstGeom prst="rect"/>
-                    <a:ln/>
-                  </pic:spPr>
-                </pic:pic>
-              </a:graphicData>
-            </a:graphic>
-          </wp:inline>
-        </w:drawing>
-      </w:r>
-      <w:r>
-        <w:rPr>
-          <w:rtl w:val="0"/>
-        </w:rPr>
-      </w:r>
-    </w:p>
-    <w:p>
-      <w:pPr>
-        <w:rPr/>
-      </w:pPr>
-      <w:r>
-        <w:rPr>
-          <w:rtl w:val="0"/>
-        </w:rPr>
-      </w:r>
-    </w:p>
-    <w:p>
-      <w:pPr>
-        <w:rPr/>
-      </w:pPr>
-      <w:r>
-        <w:rPr/>
-        <w:drawing>
-          <wp:inline distB="114300" distT="114300" distL="114300" distR="114300">
-            <wp:extent cx="5734050" cy="4267200"/>
-            <wp:effectExtent b="0" l="0" r="0" t="0"/>
-            <wp:docPr id="1" name="image3.png"/>
-            <a:graphic>
-              <a:graphicData uri="http://schemas.openxmlformats.org/drawingml/2006/picture">
-                <pic:pic>
-                  <pic:nvPicPr>
-                    <pic:cNvPr id="0" name="image3.png"/>
-                    <pic:cNvPicPr preferRelativeResize="0"/>
-                  </pic:nvPicPr>
-                  <pic:blipFill>
-                    <a:blip r:embed="rId12"/>
-                    <a:srcRect b="0" l="0" r="0" t="0"/>
-                    <a:stretch>
-                      <a:fillRect/>
-                    </a:stretch>
-                  </pic:blipFill>
-                  <pic:spPr>
-                    <a:xfrm>
-                      <a:off x="0" y="0"/>
-                      <a:ext cx="5734050" cy="4267200"/>
-                    </a:xfrm>
-                    <a:prstGeom prst="rect"/>
-                    <a:ln/>
-                  </pic:spPr>
-                </pic:pic>
-              </a:graphicData>
-            </a:graphic>
-          </wp:inline>
-        </w:drawing>
-      </w:r>
-      <w:r>
-        <w:rPr>
-          <w:rtl w:val="0"/>
-        </w:rPr>
-      </w:r>
-    </w:p>
-    <w:p>
-      <w:pPr>
-        <w:rPr/>
-      </w:pPr>
-      <w:r>
-        <w:rPr>
-          <w:rtl w:val="0"/>
-        </w:rPr>
-      </w:r>
-    </w:p>
-    <w:p>
-      <w:pPr>
-        <w:rPr/>
-      </w:pPr>
-      <w:r>
-        <w:rPr/>
-        <w:drawing>
-          <wp:inline distB="114300" distT="114300" distL="114300" distR="114300">
-            <wp:extent cx="4886325" cy="4010025"/>
-            <wp:effectExtent b="0" l="0" r="0" t="0"/>
-            <wp:docPr id="7" name="image1.png"/>
-            <a:graphic>
-              <a:graphicData uri="http://schemas.openxmlformats.org/drawingml/2006/picture">
-                <pic:pic>
-                  <pic:nvPicPr>
-                    <pic:cNvPr id="0" name="image1.png"/>
-                    <pic:cNvPicPr preferRelativeResize="0"/>
-                  </pic:nvPicPr>
-                  <pic:blipFill>
-                    <a:blip r:embed="rId13"/>
-                    <a:srcRect b="0" l="0" r="0" t="0"/>
-                    <a:stretch>
-                      <a:fillRect/>
-                    </a:stretch>
-                  </pic:blipFill>
-                  <pic:spPr>
-                    <a:xfrm>
-                      <a:off x="0" y="0"/>
-                      <a:ext cx="4886325" cy="4010025"/>
+                      <a:ext cx="5734050" cy="4343400"/>
                     </a:xfrm>
                     <a:prstGeom prst="rect"/>
                     <a:ln/>

</xml_diff>